<commit_message>
Versão 4 do tcc feito.
</commit_message>
<xml_diff>
--- a/1-Introducao_v3.docx
+++ b/1-Introducao_v3.docx
@@ -59,18 +59,16 @@
         <w:pStyle w:val="Corpodetexto"/>
         <w:rPr/>
       </w:pPr>
+      <w:r>
+        <w:rPr/>
+      </w:r>
+    </w:p>
+    <w:p>
+      <w:pPr>
+        <w:pStyle w:val="Corpodetexto"/>
+        <w:rPr/>
+      </w:pPr>
       <w:ins w:id="0" w:author="Autor desconhecido" w:date="2020-10-12T00:37:53Z">
-        <w:r>
-          <w:rPr/>
-        </w:r>
-      </w:ins>
-    </w:p>
-    <w:p>
-      <w:pPr>
-        <w:pStyle w:val="Corpodetexto"/>
-        <w:rPr/>
-      </w:pPr>
-      <w:ins w:id="1" w:author="Autor desconhecido" w:date="2020-10-12T00:37:53Z">
         <w:r>
           <w:rPr/>
           <w:t>WEBSCRAPING</w:t>
@@ -82,18 +80,16 @@
         <w:pStyle w:val="Corpodetexto"/>
         <w:rPr/>
       </w:pPr>
-      <w:ins w:id="2" w:author="Autor desconhecido" w:date="2020-10-12T01:03:55Z">
-        <w:r>
-          <w:rPr/>
-        </w:r>
-      </w:ins>
-    </w:p>
-    <w:p>
-      <w:pPr>
-        <w:pStyle w:val="Corpodetexto"/>
-        <w:rPr/>
-      </w:pPr>
-      <w:ins w:id="3" w:author="Autor desconhecido" w:date="2020-10-12T01:03:55Z">
+      <w:r>
+        <w:rPr/>
+      </w:r>
+    </w:p>
+    <w:p>
+      <w:pPr>
+        <w:pStyle w:val="Corpodetexto"/>
+        <w:rPr/>
+      </w:pPr>
+      <w:ins w:id="1" w:author="Autor desconhecido" w:date="2020-10-12T01:03:55Z">
         <w:r>
           <w:rPr/>
           <w:t xml:space="preserve">LEVANTAMENTO DE TOPICOS </w:t>
@@ -105,18 +101,16 @@
         <w:pStyle w:val="Corpodetexto"/>
         <w:rPr/>
       </w:pPr>
-      <w:ins w:id="4" w:author="Autor desconhecido" w:date="2020-10-12T01:03:55Z">
-        <w:r>
-          <w:rPr/>
-        </w:r>
-      </w:ins>
-    </w:p>
-    <w:p>
-      <w:pPr>
-        <w:pStyle w:val="Corpodetexto"/>
-        <w:rPr/>
-      </w:pPr>
-      <w:ins w:id="5" w:author="Autor desconhecido" w:date="2020-10-12T01:03:55Z">
+      <w:r>
+        <w:rPr/>
+      </w:r>
+    </w:p>
+    <w:p>
+      <w:pPr>
+        <w:pStyle w:val="Corpodetexto"/>
+        <w:rPr/>
+      </w:pPr>
+      <w:ins w:id="2" w:author="Autor desconhecido" w:date="2020-10-12T01:03:55Z">
         <w:r>
           <w:rPr/>
           <w:t>CONSTRUCAO DE DICIONARIOS</w:t>
@@ -192,18 +186,16 @@
         <w:pStyle w:val="Corpodetexto"/>
         <w:rPr/>
       </w:pPr>
-      <w:ins w:id="6" w:author="Autor desconhecido" w:date="2020-10-12T01:02:42Z">
-        <w:r>
-          <w:rPr/>
-        </w:r>
-      </w:ins>
-    </w:p>
-    <w:p>
-      <w:pPr>
-        <w:pStyle w:val="Corpodetexto"/>
-        <w:rPr/>
-      </w:pPr>
-      <w:ins w:id="7" w:author="Autor desconhecido" w:date="2020-10-12T01:02:42Z">
+      <w:r>
+        <w:rPr/>
+      </w:r>
+    </w:p>
+    <w:p>
+      <w:pPr>
+        <w:pStyle w:val="Corpodetexto"/>
+        <w:rPr/>
+      </w:pPr>
+      <w:ins w:id="3" w:author="Autor desconhecido" w:date="2020-10-12T01:02:42Z">
         <w:r>
           <w:rPr/>
           <w:t>MODELOS USADOS PARA CLASSIFICAO EM NLP</w:t>
@@ -215,18 +207,16 @@
         <w:pStyle w:val="Corpodetexto"/>
         <w:rPr/>
       </w:pPr>
-      <w:ins w:id="8" w:author="Autor desconhecido" w:date="2020-10-12T01:02:42Z">
-        <w:r>
-          <w:rPr/>
-        </w:r>
-      </w:ins>
-    </w:p>
-    <w:p>
-      <w:pPr>
-        <w:pStyle w:val="Corpodetexto"/>
-        <w:rPr/>
-      </w:pPr>
-      <w:ins w:id="9" w:author="Autor desconhecido" w:date="2020-10-12T01:02:42Z">
+      <w:r>
+        <w:rPr/>
+      </w:r>
+    </w:p>
+    <w:p>
+      <w:pPr>
+        <w:pStyle w:val="Corpodetexto"/>
+        <w:rPr/>
+      </w:pPr>
+      <w:ins w:id="4" w:author="Autor desconhecido" w:date="2020-10-12T01:02:42Z">
         <w:r>
           <w:rPr/>
           <w:t>COMPARACAO</w:t>
@@ -385,7 +375,11 @@
       </w:pPr>
       <w:r>
         <w:rPr/>
-        <w:t>A classificação de documentos de patente envolverá o uso técnicas de processamento de linguagem natural para o tratamento e preparação dos dados que serão usados no modelo de classificação por relevância que será desenvolvido. Este modelo usará inicialmente a medida estatística TF-IDF e avaliaremos outras medidas. Haverá a necessidade de criação de dicionários que auxiliem na classificação dos documentos de patente.</w:t>
+        <w:t xml:space="preserve">A classificação de documentos de patente envolverá o uso técnicas de processamento de linguagem natural para o tratamento e preparação dos dados que serão usados no modelo de classificação por relevância que será desenvolvido. Este modelo usará inicialmente a medida estatística TF-IDF e avaliaremos outras medidas. Haverá a necessidade de criação de dicionários que auxiliem na classificação dos documentos de patente.  </w:t>
+      </w:r>
+      <w:r>
+        <w:rPr/>
+        <w:t xml:space="preserve">E então será treinado um algoritmo para classificar os documentos de acordo com o tema. </w:t>
       </w:r>
     </w:p>
     <w:p>
@@ -414,87 +408,39 @@
       </w:pPr>
       <w:r>
         <w:rPr/>
-        <w:t>Realizaremos a obtenção de um</w:t>
-      </w:r>
-      <w:ins w:id="10" w:author="Autor desconhecido" w:date="2020-10-12T00:34:42Z">
+        <w:t>Realizaremos a obtenção de um conjunto de documentos de patente aplicado a agricultura através da ferramenta Free Patents Online - FPO (</w:t>
+      </w:r>
+      <w:hyperlink r:id="rId2">
         <w:r>
-          <w:rPr/>
-          <w:t xml:space="preserve"> </w:t>
+          <w:rPr>
+            <w:rStyle w:val="LinkdaInternet"/>
+          </w:rPr>
+          <w:t>https://www.freepatentsonline.com/</w:t>
         </w:r>
-      </w:ins>
-      <w:ins w:id="11" w:author="Autor desconhecido" w:date="2020-10-12T00:34:42Z">
-        <w:r>
-          <w:rPr/>
-          <w:t>conjunto</w:t>
-        </w:r>
-      </w:ins>
-      <w:del w:id="12" w:author="Autor desconhecido" w:date="2020-10-12T00:34:42Z">
-        <w:r>
-          <w:rPr/>
-          <w:delText>a massa</w:delText>
-        </w:r>
-      </w:del>
-      <w:r>
-        <w:rPr/>
-        <w:t xml:space="preserve"> de documentos de patente </w:t>
-      </w:r>
-      <w:del w:id="13" w:author="Autor desconhecido" w:date="2020-10-12T00:35:19Z">
-        <w:r>
-          <w:rPr/>
-          <w:delText xml:space="preserve">com conteúdo </w:delText>
-        </w:r>
-      </w:del>
-      <w:r>
-        <w:rPr/>
-        <w:t xml:space="preserve">aplicado a agricultura através da ferramenta </w:t>
-      </w:r>
-      <w:del w:id="14" w:author="Autor desconhecido" w:date="2020-10-12T00:32:50Z">
-        <w:r>
-          <w:rPr/>
-          <w:delText>Google Patents</w:delText>
-        </w:r>
-      </w:del>
-      <w:ins w:id="15" w:author="Autor desconhecido" w:date="2020-10-12T00:34:20Z">
-        <w:r>
-          <w:rPr/>
-          <w:t>Free Patents Online - FPO (</w:t>
-        </w:r>
-      </w:ins>
-      <w:hyperlink r:id="rId2">
-        <w:ins w:id="16" w:author="Autor desconhecido" w:date="2020-10-12T00:34:20Z">
-          <w:r>
-            <w:rPr>
-              <w:rStyle w:val="LinkdaInternet"/>
-            </w:rPr>
-            <w:t>https://www.freepatentsonline.com/</w:t>
-          </w:r>
-        </w:ins>
       </w:hyperlink>
-      <w:ins w:id="17" w:author="Autor desconhecido" w:date="2020-10-12T00:34:20Z">
-        <w:r>
-          <w:rPr/>
-          <w:t>)</w:t>
-        </w:r>
-      </w:ins>
-      <w:r>
-        <w:rPr/>
-        <w:t xml:space="preserve">. Não foi encontrado artigos ou materiais que fizessem essa aplicação para patentes relacionadas ao setor agrônomo, para gerenciamento de patentes, desenvolvimento de produtos e descoberta de mercados. Faremos o uso do modelo de classificação baseado em florestas aleatórias, a vantagem desse modelo, é a flexibilidade para o uso em regressão e classificação, além da sua facilidade de interpretação do resultado obtido.  A construção de dicionários será a partir de técnicas de Processamento de Linguagem Natural, elencando as palavras mais relacionadas a área. A analise, construção de dicionários e modelagem do modelos de regressão e classificação será feita na linguagem de programação </w:t>
-      </w:r>
-      <w:del w:id="18" w:author="Autor desconhecido" w:date="2020-10-12T00:36:56Z">
-        <w:r>
-          <w:rPr/>
-          <w:delText>R com a integrated development environment (IDE) de desenvolvimento RStudio</w:delText>
-        </w:r>
-      </w:del>
-      <w:ins w:id="19" w:author="Autor desconhecido" w:date="2020-10-12T00:36:56Z">
-        <w:r>
-          <w:rPr/>
-          <w:t>Python</w:t>
-        </w:r>
-      </w:ins>
-      <w:r>
-        <w:rPr/>
-        <w:t>.</w:t>
+      <w:r>
+        <w:rPr/>
+        <w:t xml:space="preserve">). Não foi encontrado artigos ou materiais que fizessem essa aplicação para patentes relacionadas ao setor agrônomo, para gerenciamento de patentes, desenvolvimento de produtos e descoberta de mercados. </w:t>
+      </w:r>
+    </w:p>
+    <w:p>
+      <w:pPr>
+        <w:pStyle w:val="Corpodetexto"/>
+        <w:rPr/>
+      </w:pPr>
+      <w:r>
+        <w:rPr/>
+        <w:t xml:space="preserve">Faremos o uso do modelo de classificação baseado em florestas aleatórias, a vantagem desse modelo, é a flexibilidade para o uso em regressão e classificação, além da sua facilidade de interpretação do resultado obtido.  </w:t>
+      </w:r>
+    </w:p>
+    <w:p>
+      <w:pPr>
+        <w:pStyle w:val="Corpodetexto"/>
+        <w:rPr/>
+      </w:pPr>
+      <w:r>
+        <w:rPr/>
+        <w:t>A construção de dicionários será a partir de técnicas de Processamento de Linguagem Natural, elencando as palavras mais relacionadas a área. A analise, construção de dicionários e modelagem do modelos de regressão e classificação será feita na linguagem de programação Python.</w:t>
       </w:r>
     </w:p>
     <w:p>
@@ -787,6 +733,11 @@
     <w:qFormat/>
     <w:rPr/>
   </w:style>
+  <w:style w:type="character" w:styleId="ListLabel4">
+    <w:name w:val="ListLabel 4"/>
+    <w:qFormat/>
+    <w:rPr/>
+  </w:style>
   <w:style w:type="paragraph" w:styleId="Ttulo">
     <w:name w:val="Título"/>
     <w:basedOn w:val="Normal"/>

</xml_diff>